<commit_message>
Added foo to name
</commit_message>
<xml_diff>
--- a/pb_resume_2014.docx
+++ b/pb_resume_2014.docx
@@ -14,355 +14,355 @@
         </w:rPr>
         <w:t>Prabuddha Biswas</w:t>
       </w:r>
-    </w:p>
-    <w:p>
-      <w:pPr>
-        <w:pStyle w:val="Heading2"/>
-      </w:pPr>
-      <w:r>
-        <w:rPr>
-          <w:b/>
-        </w:rPr>
-        <w:t>3131 234</w:t>
-      </w:r>
-      <w:r>
-        <w:rPr>
-          <w:b/>
-          <w:vertAlign w:val="superscript"/>
-        </w:rPr>
-        <w:t>th</w:t>
-      </w:r>
-      <w:r>
-        <w:rPr>
-          <w:b/>
-        </w:rPr>
-        <w:t xml:space="preserve"> Ct SE, Sammamish, WA 98075</w:t>
-      </w:r>
-    </w:p>
-    <w:p>
-      <w:pPr>
-        <w:pStyle w:val="normal0"/>
-        <w:jc w:val="center"/>
-      </w:pPr>
-      <w:r>
-        <w:rPr>
-          <w:b/>
-          <w:i/>
-          <w:sz w:val="20"/>
-        </w:rPr>
-        <w:t xml:space="preserve">Tel: +1 425.269.5923 </w:t>
-      </w:r>
-    </w:p>
-    <w:p>
-      <w:pPr>
-        <w:pStyle w:val="normal0"/>
-        <w:jc w:val="center"/>
-      </w:pPr>
-      <w:proofErr w:type="gramStart"/>
-      <w:r>
-        <w:rPr>
-          <w:sz w:val="20"/>
-        </w:rPr>
-        <w:t>prabuddha.biswas@gmail.com</w:t>
-      </w:r>
-      <w:proofErr w:type="gramEnd"/>
-    </w:p>
-    <w:p>
-      <w:pPr>
-        <w:pStyle w:val="normal0"/>
-      </w:pPr>
-    </w:p>
-    <w:p>
-      <w:pPr>
-        <w:pStyle w:val="normal0"/>
-      </w:pPr>
-    </w:p>
-    <w:p>
-      <w:pPr>
-        <w:pStyle w:val="normal0"/>
-      </w:pPr>
-      <w:r>
-        <w:rPr>
-          <w:b/>
-        </w:rPr>
-        <w:t>SUMMARY:</w:t>
-      </w:r>
-    </w:p>
-    <w:p>
-      <w:pPr>
-        <w:pStyle w:val="normal0"/>
-      </w:pPr>
-      <w:r>
-        <w:rPr>
-          <w:sz w:val="20"/>
-        </w:rPr>
-        <w:t xml:space="preserve">I am a seasoned technology executive with diverse experience in high performance data management architectures, cloud services for analytics, personalization, ad serving, mobile and </w:t>
-      </w:r>
-      <w:proofErr w:type="gramStart"/>
-      <w:r>
-        <w:rPr>
-          <w:sz w:val="20"/>
-        </w:rPr>
-        <w:t>location based</w:t>
-      </w:r>
-      <w:proofErr w:type="gramEnd"/>
-      <w:r>
-        <w:rPr>
-          <w:sz w:val="20"/>
-        </w:rPr>
-        <w:t xml:space="preserve"> applications. I am well versed in big data, predictive analytics using </w:t>
-      </w:r>
-      <w:proofErr w:type="spellStart"/>
-      <w:r>
-        <w:rPr>
-          <w:sz w:val="20"/>
-        </w:rPr>
-        <w:t>Hadoop</w:t>
-      </w:r>
-      <w:proofErr w:type="spellEnd"/>
-      <w:r>
-        <w:rPr>
-          <w:sz w:val="20"/>
-        </w:rPr>
-        <w:t xml:space="preserve">, </w:t>
-      </w:r>
-      <w:proofErr w:type="spellStart"/>
-      <w:r>
-        <w:rPr>
-          <w:sz w:val="20"/>
-        </w:rPr>
-        <w:t>NoSQL</w:t>
-      </w:r>
-      <w:proofErr w:type="spellEnd"/>
-      <w:r>
-        <w:rPr>
-          <w:sz w:val="20"/>
-        </w:rPr>
-        <w:t xml:space="preserve"> and relational technologies. I have shepherded new initiatives where I conceived and nurtured new ideas, gathered requirements, developed architectures, quickly built teams, and successfully delivered quality products on tight budgets and schedules. Subsequently, I have pushed products in the market by working closely with the field consultants and early-adopter customers. I am skilled at handling projects with components developed in groups distributed across the globe. I have simultaneously managed multiple complex projects to deliver innovative products with strong business results. I have improved team productivity and product quality using strong software development discipline in both startup and mature team settings.</w:t>
-      </w:r>
-    </w:p>
-    <w:p>
-      <w:pPr>
-        <w:pStyle w:val="normal0"/>
-      </w:pPr>
-    </w:p>
-    <w:p>
-      <w:pPr>
-        <w:pStyle w:val="normal0"/>
-      </w:pPr>
-      <w:r>
-        <w:rPr>
-          <w:sz w:val="20"/>
-        </w:rPr>
-        <w:t>My strong communication skill is invaluable in building good relationships between groups, ‘selling’ new concepts and projects to stake holders, partners and customers. I have built teams with great camaraderie and infused them with my excitement. My technical strengths are evident from my education, experience, patents and publications.</w:t>
-      </w:r>
-    </w:p>
-    <w:p>
-      <w:pPr>
-        <w:pStyle w:val="normal0"/>
-      </w:pPr>
-    </w:p>
-    <w:p>
-      <w:pPr>
-        <w:pStyle w:val="normal0"/>
-      </w:pPr>
-      <w:r>
-        <w:rPr>
-          <w:b/>
-        </w:rPr>
-        <w:t>EDUCATION:</w:t>
-      </w:r>
-    </w:p>
-    <w:p>
-      <w:pPr>
-        <w:pStyle w:val="normal0"/>
-        <w:numPr>
-          <w:ilvl w:val="0"/>
-          <w:numId w:val="4"/>
-        </w:numPr>
-        <w:ind w:hanging="359"/>
-        <w:rPr>
-          <w:sz w:val="20"/>
-        </w:rPr>
-      </w:pPr>
-      <w:r>
-        <w:rPr>
-          <w:sz w:val="20"/>
-        </w:rPr>
-        <w:t>Executive Program, MIT Sloan School of Business.</w:t>
-      </w:r>
-    </w:p>
-    <w:p>
-      <w:pPr>
-        <w:pStyle w:val="normal0"/>
-        <w:numPr>
-          <w:ilvl w:val="0"/>
-          <w:numId w:val="4"/>
-        </w:numPr>
-        <w:ind w:hanging="359"/>
-        <w:rPr>
-          <w:sz w:val="20"/>
-        </w:rPr>
-      </w:pPr>
-      <w:r>
-        <w:rPr>
-          <w:sz w:val="20"/>
-        </w:rPr>
-        <w:t xml:space="preserve">M.S., Ph.D. in Electrical and Computer Engineering, University of Massachusetts, Amherst. </w:t>
-      </w:r>
-    </w:p>
-    <w:p>
-      <w:pPr>
-        <w:pStyle w:val="normal0"/>
-        <w:numPr>
-          <w:ilvl w:val="0"/>
-          <w:numId w:val="4"/>
-        </w:numPr>
-        <w:ind w:hanging="359"/>
-        <w:rPr>
-          <w:sz w:val="20"/>
-        </w:rPr>
-      </w:pPr>
-      <w:proofErr w:type="spellStart"/>
-      <w:r>
-        <w:rPr>
-          <w:sz w:val="20"/>
-        </w:rPr>
-        <w:t>B.Tech</w:t>
-      </w:r>
-      <w:proofErr w:type="spellEnd"/>
-      <w:r>
-        <w:rPr>
-          <w:sz w:val="20"/>
-        </w:rPr>
-        <w:t xml:space="preserve"> in Electrical Engineering from the Indian Institute of Technology (IIT), Delhi.</w:t>
-      </w:r>
-    </w:p>
-    <w:p>
-      <w:pPr>
-        <w:pStyle w:val="normal0"/>
-      </w:pPr>
-    </w:p>
-    <w:p>
-      <w:pPr>
-        <w:pStyle w:val="normal0"/>
-      </w:pPr>
-      <w:r>
-        <w:rPr>
-          <w:b/>
-        </w:rPr>
-        <w:t>EXPERIENCE:</w:t>
-      </w:r>
-    </w:p>
-    <w:p>
-      <w:pPr>
-        <w:pStyle w:val="normal0"/>
-      </w:pPr>
-      <w:r>
-        <w:rPr>
-          <w:b/>
-        </w:rPr>
-        <w:t>VP Engineering</w:t>
-      </w:r>
-      <w:proofErr w:type="gramStart"/>
-      <w:r>
-        <w:rPr>
-          <w:b/>
-        </w:rPr>
-        <w:t>,  Airbiquity</w:t>
-      </w:r>
-      <w:proofErr w:type="gramEnd"/>
-      <w:r>
-        <w:rPr>
-          <w:b/>
-        </w:rPr>
-        <w:t>, June 2013 – current.</w:t>
-      </w:r>
-    </w:p>
-    <w:p>
-      <w:pPr>
-        <w:pStyle w:val="normal0"/>
-        <w:numPr>
-          <w:ilvl w:val="0"/>
-          <w:numId w:val="4"/>
-        </w:numPr>
-        <w:ind w:hanging="359"/>
-        <w:rPr>
-          <w:b/>
-          <w:sz w:val="20"/>
-        </w:rPr>
-      </w:pPr>
-      <w:r>
-        <w:rPr>
-          <w:b/>
-          <w:i/>
-          <w:sz w:val="20"/>
-        </w:rPr>
-        <w:t>Scalable M2M Platf</w:t>
-      </w:r>
-      <w:r>
-        <w:rPr>
-          <w:b/>
-          <w:i/>
-          <w:sz w:val="20"/>
-        </w:rPr>
-        <w:t>orm for Connected Car Services</w:t>
-      </w:r>
-      <w:r>
-        <w:rPr>
-          <w:b/>
-          <w:sz w:val="20"/>
-        </w:rPr>
-        <w:br/>
-      </w:r>
-    </w:p>
-    <w:p>
-      <w:pPr>
-        <w:pStyle w:val="normal0"/>
-        <w:ind w:left="360"/>
-        <w:rPr>
-          <w:sz w:val="20"/>
-        </w:rPr>
-      </w:pPr>
-      <w:r>
-        <w:rPr>
-          <w:sz w:val="20"/>
-        </w:rPr>
-        <w:t>Airbiquity is the global leader in connected car services and a pioneer in the development and engineering of automotive telematics technology, the foremost application of Machine-to-Machine (M2M).  Airbiquity enables the vision of the connected car today with the industry’s most advanced cloud based vehicle services delivery platform: “</w:t>
-      </w:r>
-      <w:proofErr w:type="spellStart"/>
-      <w:r>
-        <w:rPr>
-          <w:sz w:val="20"/>
-        </w:rPr>
-        <w:t>Choreo</w:t>
-      </w:r>
-      <w:proofErr w:type="spellEnd"/>
-      <w:r>
-        <w:rPr>
-          <w:sz w:val="20"/>
-        </w:rPr>
-        <w:t>™</w:t>
-      </w:r>
-      <w:r>
-        <w:rPr>
-          <w:sz w:val="20"/>
-        </w:rPr>
-        <w:t>”</w:t>
-      </w:r>
-      <w:r>
-        <w:rPr>
-          <w:sz w:val="20"/>
-        </w:rPr>
-        <w:t>and</w:t>
+      <w:r>
+        <w:rPr>
+          <w:sz w:val="24"/>
+        </w:rPr>
+        <w:t xml:space="preserve"> - foo</w:t>
       </w:r>
       <w:bookmarkStart w:id="0" w:name="_GoBack"/>
       <w:bookmarkEnd w:id="0"/>
-      <w:r>
-        <w:rPr>
-          <w:sz w:val="20"/>
-        </w:rPr>
-        <w:t xml:space="preserve"> is perfectly positioned to address the ‘Internet of Things’ applications.</w:t>
+    </w:p>
+    <w:p>
+      <w:pPr>
+        <w:pStyle w:val="Heading2"/>
+      </w:pPr>
+      <w:r>
+        <w:rPr>
+          <w:b/>
+        </w:rPr>
+        <w:t>3131 234</w:t>
+      </w:r>
+      <w:r>
+        <w:rPr>
+          <w:b/>
+          <w:vertAlign w:val="superscript"/>
+        </w:rPr>
+        <w:t>th</w:t>
+      </w:r>
+      <w:r>
+        <w:rPr>
+          <w:b/>
+        </w:rPr>
+        <w:t xml:space="preserve"> Ct SE, Sammamish, WA 98075</w:t>
+      </w:r>
+    </w:p>
+    <w:p>
+      <w:pPr>
+        <w:pStyle w:val="normal0"/>
+        <w:jc w:val="center"/>
+      </w:pPr>
+      <w:r>
+        <w:rPr>
+          <w:b/>
+          <w:i/>
+          <w:sz w:val="20"/>
+        </w:rPr>
+        <w:t xml:space="preserve">Tel: +1 425.269.5923 </w:t>
+      </w:r>
+    </w:p>
+    <w:p>
+      <w:pPr>
+        <w:pStyle w:val="normal0"/>
+        <w:jc w:val="center"/>
+      </w:pPr>
+      <w:proofErr w:type="gramStart"/>
+      <w:r>
+        <w:rPr>
+          <w:sz w:val="20"/>
+        </w:rPr>
+        <w:t>prabuddha.biswas@gmail.com</w:t>
+      </w:r>
+      <w:proofErr w:type="gramEnd"/>
+    </w:p>
+    <w:p>
+      <w:pPr>
+        <w:pStyle w:val="normal0"/>
+      </w:pPr>
+    </w:p>
+    <w:p>
+      <w:pPr>
+        <w:pStyle w:val="normal0"/>
+      </w:pPr>
+    </w:p>
+    <w:p>
+      <w:pPr>
+        <w:pStyle w:val="normal0"/>
+      </w:pPr>
+      <w:r>
+        <w:rPr>
+          <w:b/>
+        </w:rPr>
+        <w:t>SUMMARY:</w:t>
+      </w:r>
+    </w:p>
+    <w:p>
+      <w:pPr>
+        <w:pStyle w:val="normal0"/>
+      </w:pPr>
+      <w:r>
+        <w:rPr>
+          <w:sz w:val="20"/>
+        </w:rPr>
+        <w:t xml:space="preserve">I am a seasoned technology executive with diverse experience in high performance data management architectures, cloud services for analytics, personalization, ad serving, mobile and </w:t>
+      </w:r>
+      <w:proofErr w:type="gramStart"/>
+      <w:r>
+        <w:rPr>
+          <w:sz w:val="20"/>
+        </w:rPr>
+        <w:t>location based</w:t>
+      </w:r>
+      <w:proofErr w:type="gramEnd"/>
+      <w:r>
+        <w:rPr>
+          <w:sz w:val="20"/>
+        </w:rPr>
+        <w:t xml:space="preserve"> applications. I am well versed in big data, predictive analytics using </w:t>
+      </w:r>
+      <w:proofErr w:type="spellStart"/>
+      <w:r>
+        <w:rPr>
+          <w:sz w:val="20"/>
+        </w:rPr>
+        <w:t>Hadoop</w:t>
+      </w:r>
+      <w:proofErr w:type="spellEnd"/>
+      <w:r>
+        <w:rPr>
+          <w:sz w:val="20"/>
+        </w:rPr>
+        <w:t xml:space="preserve">, </w:t>
+      </w:r>
+      <w:proofErr w:type="spellStart"/>
+      <w:r>
+        <w:rPr>
+          <w:sz w:val="20"/>
+        </w:rPr>
+        <w:t>NoSQL</w:t>
+      </w:r>
+      <w:proofErr w:type="spellEnd"/>
+      <w:r>
+        <w:rPr>
+          <w:sz w:val="20"/>
+        </w:rPr>
+        <w:t xml:space="preserve"> and relational technologies. I have shepherded new initiatives where I conceived and nurtured new ideas, gathered requirements, developed architectures, quickly built teams, and successfully delivered quality products on tight budgets and schedules. Subsequently, I have pushed products in the market by working closely with the field consultants and early-adopter customers. I am skilled at handling projects with components developed in groups distributed across the globe. I have simultaneously managed multiple complex projects to deliver innovative products with strong business results. I have improved team productivity and product quality using strong software development discipline in both startup and mature team settings.</w:t>
+      </w:r>
+    </w:p>
+    <w:p>
+      <w:pPr>
+        <w:pStyle w:val="normal0"/>
+      </w:pPr>
+    </w:p>
+    <w:p>
+      <w:pPr>
+        <w:pStyle w:val="normal0"/>
+      </w:pPr>
+      <w:r>
+        <w:rPr>
+          <w:sz w:val="20"/>
+        </w:rPr>
+        <w:t>My strong communication skill is invaluable in building good relationships between groups, ‘selling’ new concepts and projects to stake holders, partners and customers. I have built teams with great camaraderie and infused them with my excitement. My technical strengths are evident from my education, experience, patents and publications.</w:t>
+      </w:r>
+    </w:p>
+    <w:p>
+      <w:pPr>
+        <w:pStyle w:val="normal0"/>
+      </w:pPr>
+    </w:p>
+    <w:p>
+      <w:pPr>
+        <w:pStyle w:val="normal0"/>
+      </w:pPr>
+      <w:r>
+        <w:rPr>
+          <w:b/>
+        </w:rPr>
+        <w:t>EDUCATION:</w:t>
+      </w:r>
+    </w:p>
+    <w:p>
+      <w:pPr>
+        <w:pStyle w:val="normal0"/>
+        <w:numPr>
+          <w:ilvl w:val="0"/>
+          <w:numId w:val="4"/>
+        </w:numPr>
+        <w:ind w:hanging="359"/>
+        <w:rPr>
+          <w:sz w:val="20"/>
+        </w:rPr>
+      </w:pPr>
+      <w:r>
+        <w:rPr>
+          <w:sz w:val="20"/>
+        </w:rPr>
+        <w:t>Executive Program, MIT Sloan School of Business.</w:t>
+      </w:r>
+    </w:p>
+    <w:p>
+      <w:pPr>
+        <w:pStyle w:val="normal0"/>
+        <w:numPr>
+          <w:ilvl w:val="0"/>
+          <w:numId w:val="4"/>
+        </w:numPr>
+        <w:ind w:hanging="359"/>
+        <w:rPr>
+          <w:sz w:val="20"/>
+        </w:rPr>
+      </w:pPr>
+      <w:r>
+        <w:rPr>
+          <w:sz w:val="20"/>
+        </w:rPr>
+        <w:t xml:space="preserve">M.S., Ph.D. in Electrical and Computer Engineering, University of Massachusetts, Amherst. </w:t>
+      </w:r>
+    </w:p>
+    <w:p>
+      <w:pPr>
+        <w:pStyle w:val="normal0"/>
+        <w:numPr>
+          <w:ilvl w:val="0"/>
+          <w:numId w:val="4"/>
+        </w:numPr>
+        <w:ind w:hanging="359"/>
+        <w:rPr>
+          <w:sz w:val="20"/>
+        </w:rPr>
+      </w:pPr>
+      <w:proofErr w:type="spellStart"/>
+      <w:r>
+        <w:rPr>
+          <w:sz w:val="20"/>
+        </w:rPr>
+        <w:t>B.Tech</w:t>
+      </w:r>
+      <w:proofErr w:type="spellEnd"/>
+      <w:r>
+        <w:rPr>
+          <w:sz w:val="20"/>
+        </w:rPr>
+        <w:t xml:space="preserve"> in Electrical Engineering from the Indian Institute of Technology (IIT), Delhi.</w:t>
+      </w:r>
+    </w:p>
+    <w:p>
+      <w:pPr>
+        <w:pStyle w:val="normal0"/>
+      </w:pPr>
+    </w:p>
+    <w:p>
+      <w:pPr>
+        <w:pStyle w:val="normal0"/>
+      </w:pPr>
+      <w:r>
+        <w:rPr>
+          <w:b/>
+        </w:rPr>
+        <w:t>EXPERIENCE:</w:t>
+      </w:r>
+    </w:p>
+    <w:p>
+      <w:pPr>
+        <w:pStyle w:val="normal0"/>
+      </w:pPr>
+      <w:r>
+        <w:rPr>
+          <w:b/>
+        </w:rPr>
+        <w:t>VP Engineering</w:t>
+      </w:r>
+      <w:proofErr w:type="gramStart"/>
+      <w:r>
+        <w:rPr>
+          <w:b/>
+        </w:rPr>
+        <w:t>,  Airbiquity</w:t>
+      </w:r>
+      <w:proofErr w:type="gramEnd"/>
+      <w:r>
+        <w:rPr>
+          <w:b/>
+        </w:rPr>
+        <w:t>, June 2013 – current.</w:t>
+      </w:r>
+    </w:p>
+    <w:p>
+      <w:pPr>
+        <w:pStyle w:val="normal0"/>
+        <w:numPr>
+          <w:ilvl w:val="0"/>
+          <w:numId w:val="4"/>
+        </w:numPr>
+        <w:ind w:hanging="359"/>
+        <w:rPr>
+          <w:b/>
+          <w:sz w:val="20"/>
+        </w:rPr>
+      </w:pPr>
+      <w:r>
+        <w:rPr>
+          <w:b/>
+          <w:i/>
+          <w:sz w:val="20"/>
+        </w:rPr>
+        <w:t>Scalable M2M Platf</w:t>
+      </w:r>
+      <w:r>
+        <w:rPr>
+          <w:b/>
+          <w:i/>
+          <w:sz w:val="20"/>
+        </w:rPr>
+        <w:t>orm for Connected Car Services</w:t>
+      </w:r>
+      <w:r>
+        <w:rPr>
+          <w:b/>
+          <w:sz w:val="20"/>
+        </w:rPr>
+        <w:br/>
+      </w:r>
+    </w:p>
+    <w:p>
+      <w:pPr>
+        <w:pStyle w:val="normal0"/>
+        <w:ind w:left="360"/>
+        <w:rPr>
+          <w:sz w:val="20"/>
+        </w:rPr>
+      </w:pPr>
+      <w:r>
+        <w:rPr>
+          <w:sz w:val="20"/>
+        </w:rPr>
+        <w:t>Airbiquity is the global leader in connected car services and a pioneer in the development and engineering of automotive telematics technology, the foremost application of Machine-to-Machine (M2M).  Airbiquity enables the vision of the connected car today with the industry’s most advanced cloud based vehicle services delivery platform: “</w:t>
+      </w:r>
+      <w:proofErr w:type="spellStart"/>
+      <w:r>
+        <w:rPr>
+          <w:sz w:val="20"/>
+        </w:rPr>
+        <w:t>Choreo</w:t>
+      </w:r>
+      <w:proofErr w:type="spellEnd"/>
+      <w:r>
+        <w:rPr>
+          <w:sz w:val="20"/>
+        </w:rPr>
+        <w:t>™</w:t>
+      </w:r>
+      <w:r>
+        <w:rPr>
+          <w:sz w:val="20"/>
+        </w:rPr>
+        <w:t>”</w:t>
+      </w:r>
+      <w:r>
+        <w:rPr>
+          <w:sz w:val="20"/>
+        </w:rPr>
+        <w:t>and is perfectly positioned to address the ‘Internet of Things’ applications.</w:t>
       </w:r>
     </w:p>
     <w:p>

</xml_diff>